<commit_message>
Having to do lots of rework on message passing for TTS. Hopefully it won't be long.
</commit_message>
<xml_diff>
--- a/notes/MathML Parser Design.docx
+++ b/notes/MathML Parser Design.docx
@@ -24,8 +24,6 @@
       </w:r>
     </w:p>
     <w:p>
-      <w:bookmarkStart w:id="0" w:name="_GoBack"/>
-      <w:bookmarkEnd w:id="0"/>
       <w:r>
         <w:t xml:space="preserve">The </w:t>
       </w:r>
@@ -379,7 +377,6 @@
         <w:pStyle w:val="Heading1"/>
       </w:pPr>
       <w:r>
-        <w:lastRenderedPageBreak/>
         <w:t>How to Match Patterns</w:t>
       </w:r>
     </w:p>
@@ -492,7 +489,16 @@
         </w:numPr>
       </w:pPr>
       <w:r>
-        <w:t>If pattern element is a Text, its compiled regular expression is only used to match a Text</w:t>
+        <w:t>If</w:t>
+      </w:r>
+      <w:r>
+        <w:t xml:space="preserve"> pattern element is a Text, it only matches</w:t>
+      </w:r>
+      <w:r>
+        <w:t xml:space="preserve"> a Text</w:t>
+      </w:r>
+      <w:r>
+        <w:t xml:space="preserve"> with same content</w:t>
       </w:r>
     </w:p>
     <w:p>

</xml_diff>